<commit_message>
testing networking speed at home
</commit_message>
<xml_diff>
--- a/04 k近邻算法 kNN/04-01 k近邻算法基础.docx
+++ b/04 k近邻算法 kNN/04-01 k近邻算法基础.docx
@@ -207,6 +207,7 @@
       </w:pPr>
       <w:r>
         <w:rPr>
+          <w:noProof/>
           <w:sz w:val="24"/>
           <w:szCs w:val="32"/>
         </w:rPr>
@@ -258,25 +259,24 @@
     <w:p>
       <w:pPr>
         <w:rPr>
+          <w:sz w:val="24"/>
+          <w:szCs w:val="32"/>
+        </w:rPr>
+      </w:pPr>
+      <w:r>
+        <w:rPr>
           <w:rFonts w:hint="eastAsia"/>
           <w:sz w:val="24"/>
           <w:szCs w:val="32"/>
         </w:rPr>
-      </w:pPr>
+        <w:t>发现肿瘤大小、发现时间 和 良性/恶性肿瘤的关系</w:t>
+      </w:r>
       <w:r>
         <w:rPr>
           <w:rFonts w:hint="eastAsia"/>
           <w:sz w:val="24"/>
           <w:szCs w:val="32"/>
         </w:rPr>
-        <w:t>发现肿瘤大小、发现时间 和 良性/恶性肿瘤的关系</w:t>
-      </w:r>
-      <w:r>
-        <w:rPr>
-          <w:rFonts w:hint="eastAsia"/>
-          <w:sz w:val="24"/>
-          <w:szCs w:val="32"/>
-        </w:rPr>
         <w:t>，红色=良性，蓝色=恶性</w:t>
       </w:r>
     </w:p>
@@ -305,6 +305,7 @@
       </w:pPr>
       <w:r>
         <w:rPr>
+          <w:noProof/>
           <w:sz w:val="24"/>
           <w:szCs w:val="32"/>
         </w:rPr>
@@ -395,6 +396,7 @@
       </w:pPr>
       <w:r>
         <w:rPr>
+          <w:noProof/>
           <w:sz w:val="24"/>
           <w:szCs w:val="32"/>
         </w:rPr>
@@ -553,13 +555,10 @@
           <w:szCs w:val="32"/>
         </w:rPr>
       </w:pPr>
-      <w:bookmarkStart w:id="0" w:name="_GoBack"/>
-    </w:p>
-    <w:bookmarkEnd w:id="0"/>
-    <w:p>
-      <w:pPr>
-        <w:rPr>
-          <w:rFonts w:hint="eastAsia"/>
+    </w:p>
+    <w:p>
+      <w:pPr>
+        <w:rPr>
           <w:sz w:val="24"/>
           <w:szCs w:val="32"/>
           <w:shd w:val="pct15" w:color="auto" w:fill="FFFFFF"/>
@@ -604,6 +603,7 @@
       </w:pPr>
       <w:r>
         <w:rPr>
+          <w:noProof/>
           <w:sz w:val="24"/>
           <w:szCs w:val="32"/>
         </w:rPr>
@@ -663,30 +663,29 @@
     <w:p>
       <w:pPr>
         <w:rPr>
+          <w:sz w:val="24"/>
+          <w:szCs w:val="32"/>
+        </w:rPr>
+      </w:pPr>
+      <w:r>
+        <w:rPr>
           <w:rFonts w:hint="eastAsia"/>
           <w:sz w:val="24"/>
           <w:szCs w:val="32"/>
         </w:rPr>
-      </w:pPr>
-      <w:r>
-        <w:rPr>
-          <w:rFonts w:hint="eastAsia"/>
-          <w:sz w:val="24"/>
-          <w:szCs w:val="32"/>
-        </w:rPr>
         <w:t>即：</w:t>
       </w:r>
     </w:p>
     <w:p>
       <w:pPr>
         <w:rPr>
-          <w:rFonts w:hint="eastAsia"/>
-          <w:sz w:val="24"/>
-          <w:szCs w:val="32"/>
-        </w:rPr>
-      </w:pPr>
-      <w:r>
-        <w:rPr>
+          <w:sz w:val="24"/>
+          <w:szCs w:val="32"/>
+        </w:rPr>
+      </w:pPr>
+      <w:r>
+        <w:rPr>
+          <w:noProof/>
           <w:sz w:val="24"/>
           <w:szCs w:val="32"/>
         </w:rPr>
@@ -727,6 +726,32 @@
         </w:drawing>
       </w:r>
     </w:p>
+    <w:p>
+      <w:pPr>
+        <w:rPr>
+          <w:sz w:val="24"/>
+          <w:szCs w:val="32"/>
+        </w:rPr>
+      </w:pPr>
+    </w:p>
+    <w:p>
+      <w:pPr>
+        <w:rPr>
+          <w:rFonts w:hint="eastAsia"/>
+          <w:sz w:val="24"/>
+          <w:szCs w:val="32"/>
+        </w:rPr>
+      </w:pPr>
+      <w:r>
+        <w:rPr>
+          <w:sz w:val="24"/>
+          <w:szCs w:val="32"/>
+        </w:rPr>
+        <w:t>End</w:t>
+      </w:r>
+      <w:bookmarkStart w:id="0" w:name="_GoBack"/>
+      <w:bookmarkEnd w:id="0"/>
+    </w:p>
     <w:sectPr>
       <w:pgSz w:w="11900" w:h="16840"/>
       <w:pgMar w:top="1440" w:right="1800" w:bottom="1440" w:left="1800" w:header="851" w:footer="992" w:gutter="0"/>
@@ -751,7 +776,7 @@
     </w:rPrDefault>
     <w:pPrDefault/>
   </w:docDefaults>
-  <w:latentStyles w:defLockedState="0" w:defUIPriority="99" w:defSemiHidden="0" w:defUnhideWhenUsed="0" w:defQFormat="0" w:count="377">
+  <w:latentStyles w:defLockedState="0" w:defUIPriority="99" w:defSemiHidden="0" w:defUnhideWhenUsed="0" w:defQFormat="0" w:count="376">
     <w:lsdException w:name="Normal" w:uiPriority="0" w:qFormat="1"/>
     <w:lsdException w:name="heading 1" w:uiPriority="9" w:qFormat="1"/>
     <w:lsdException w:name="heading 2" w:semiHidden="1" w:uiPriority="9" w:unhideWhenUsed="1" w:qFormat="1"/>
@@ -1128,7 +1153,6 @@
     <w:lsdException w:name="Hashtag" w:semiHidden="1" w:unhideWhenUsed="1"/>
     <w:lsdException w:name="Unresolved Mention" w:semiHidden="1" w:unhideWhenUsed="1"/>
     <w:lsdException w:name="Smart Link" w:semiHidden="1" w:unhideWhenUsed="1"/>
-    <w:lsdException w:name="Smart Link Error" w:semiHidden="1" w:unhideWhenUsed="1"/>
   </w:latentStyles>
   <w:style w:type="paragraph" w:default="1" w:styleId="a">
     <w:name w:val="Normal"/>

</xml_diff>